<commit_message>
Se realizan los scripts para los plots con sns
</commit_message>
<xml_diff>
--- a/Cálculo de medias ponderadas .docx
+++ b/Cálculo de medias ponderadas .docx
@@ -797,13 +797,7 @@
         <w:rPr>
           <w:rFonts w:ascii="Times New Roman" w:eastAsia="Times New Roman" w:hAnsi="Times New Roman" w:cs="Times New Roman"/>
         </w:rPr>
-        <w:t xml:space="preserve"> Colombia de l</w:t>
-      </w:r>
-      <w:r>
-        <w:rPr>
-          <w:rFonts w:ascii="Times New Roman" w:eastAsia="Times New Roman" w:hAnsi="Times New Roman" w:cs="Times New Roman"/>
-        </w:rPr>
-        <w:t xml:space="preserve">a </w:t>
+        <w:t xml:space="preserve"> Colombia de la </w:t>
       </w:r>
       <w:proofErr w:type="spellStart"/>
       <w:r>
@@ -1390,13 +1384,7 @@
         <w:rPr>
           <w:rFonts w:ascii="Times New Roman" w:eastAsia="Times New Roman" w:hAnsi="Times New Roman" w:cs="Times New Roman"/>
         </w:rPr>
-        <w:t>p</w:t>
-      </w:r>
-      <w:r>
-        <w:rPr>
-          <w:rFonts w:ascii="Times New Roman" w:eastAsia="Times New Roman" w:hAnsi="Times New Roman" w:cs="Times New Roman"/>
-        </w:rPr>
-        <w:t>arte</w:t>
+        <w:t>parte</w:t>
       </w:r>
       <w:proofErr w:type="spellEnd"/>
       <w:r>
@@ -1970,13 +1958,7 @@
         <w:rPr>
           <w:rFonts w:ascii="Times New Roman" w:eastAsia="Times New Roman" w:hAnsi="Times New Roman" w:cs="Times New Roman"/>
         </w:rPr>
-        <w:t>ár</w:t>
-      </w:r>
-      <w:r>
-        <w:rPr>
-          <w:rFonts w:ascii="Times New Roman" w:eastAsia="Times New Roman" w:hAnsi="Times New Roman" w:cs="Times New Roman"/>
-        </w:rPr>
-        <w:t>ea</w:t>
+        <w:t>área</w:t>
       </w:r>
       <w:proofErr w:type="spellEnd"/>
       <w:r>
@@ -2593,14 +2575,7 @@
           <w:rFonts w:ascii="Times New Roman" w:eastAsia="Times New Roman" w:hAnsi="Times New Roman" w:cs="Times New Roman"/>
           <w:b/>
         </w:rPr>
-        <w:t>Me</w:t>
-      </w:r>
-      <w:r>
-        <w:rPr>
-          <w:rFonts w:ascii="Times New Roman" w:eastAsia="Times New Roman" w:hAnsi="Times New Roman" w:cs="Times New Roman"/>
-          <w:b/>
-        </w:rPr>
-        <w:t>todología</w:t>
+        <w:t>Metodología</w:t>
       </w:r>
       <w:proofErr w:type="spellEnd"/>
     </w:p>
@@ -2938,13 +2913,7 @@
         <w:rPr>
           <w:rFonts w:ascii="Times New Roman" w:eastAsia="Times New Roman" w:hAnsi="Times New Roman" w:cs="Times New Roman"/>
         </w:rPr>
-        <w:t xml:space="preserve"> la </w:t>
-      </w:r>
-      <w:r>
-        <w:rPr>
-          <w:rFonts w:ascii="Times New Roman" w:eastAsia="Times New Roman" w:hAnsi="Times New Roman" w:cs="Times New Roman"/>
-        </w:rPr>
-        <w:t xml:space="preserve">ENAM y </w:t>
+        <w:t xml:space="preserve"> la ENAM y </w:t>
       </w:r>
       <w:proofErr w:type="spellStart"/>
       <w:r>
@@ -3781,13 +3750,7 @@
         <w:rPr>
           <w:rFonts w:ascii="Times New Roman" w:eastAsia="Times New Roman" w:hAnsi="Times New Roman" w:cs="Times New Roman"/>
         </w:rPr>
-        <w:t>di</w:t>
-      </w:r>
-      <w:r>
-        <w:rPr>
-          <w:rFonts w:ascii="Times New Roman" w:eastAsia="Times New Roman" w:hAnsi="Times New Roman" w:cs="Times New Roman"/>
-        </w:rPr>
-        <w:t>cha</w:t>
+        <w:t>dicha</w:t>
       </w:r>
       <w:proofErr w:type="spellEnd"/>
       <w:r>
@@ -3822,14 +3785,28 @@
         <w:rPr>
           <w:rFonts w:ascii="Times New Roman" w:eastAsia="Times New Roman" w:hAnsi="Times New Roman" w:cs="Times New Roman"/>
         </w:rPr>
-        <w:t xml:space="preserve"> de  </w:t>
-      </w:r>
-      <w:proofErr w:type="spellStart"/>
-      <w:r>
-        <w:rPr>
-          <w:rFonts w:ascii="Times New Roman" w:eastAsia="Times New Roman" w:hAnsi="Times New Roman" w:cs="Times New Roman"/>
-        </w:rPr>
-        <w:t>peso_area</w:t>
+        <w:t xml:space="preserve"> </w:t>
+      </w:r>
+      <w:proofErr w:type="gramStart"/>
+      <w:r>
+        <w:rPr>
+          <w:rFonts w:ascii="Times New Roman" w:eastAsia="Times New Roman" w:hAnsi="Times New Roman" w:cs="Times New Roman"/>
+        </w:rPr>
+        <w:t xml:space="preserve">de  </w:t>
+      </w:r>
+      <w:proofErr w:type="spellStart"/>
+      <w:r>
+        <w:rPr>
+          <w:rFonts w:ascii="Times New Roman" w:eastAsia="Times New Roman" w:hAnsi="Times New Roman" w:cs="Times New Roman"/>
+        </w:rPr>
+        <w:t>peso</w:t>
+      </w:r>
+      <w:proofErr w:type="gramEnd"/>
+      <w:r>
+        <w:rPr>
+          <w:rFonts w:ascii="Times New Roman" w:eastAsia="Times New Roman" w:hAnsi="Times New Roman" w:cs="Times New Roman"/>
+        </w:rPr>
+        <w:t>_area</w:t>
       </w:r>
       <w:proofErr w:type="spellEnd"/>
       <w:r>
@@ -4123,13 +4100,7 @@
         <w:rPr>
           <w:rFonts w:ascii="Times New Roman" w:eastAsia="Times New Roman" w:hAnsi="Times New Roman" w:cs="Times New Roman"/>
         </w:rPr>
-        <w:t>lo</w:t>
-      </w:r>
-      <w:r>
-        <w:rPr>
-          <w:rFonts w:ascii="Times New Roman" w:eastAsia="Times New Roman" w:hAnsi="Times New Roman" w:cs="Times New Roman"/>
-        </w:rPr>
-        <w:t>s</w:t>
+        <w:t>los</w:t>
       </w:r>
       <w:proofErr w:type="spellEnd"/>
       <w:r>
@@ -4325,6 +4296,7 @@
         <w:t xml:space="preserve"> </w:t>
       </w:r>
       <w:proofErr w:type="spellStart"/>
+      <w:proofErr w:type="gramStart"/>
       <w:r>
         <w:rPr>
           <w:rFonts w:ascii="Times New Roman" w:eastAsia="Times New Roman" w:hAnsi="Times New Roman" w:cs="Times New Roman"/>
@@ -4336,7 +4308,14 @@
         <w:rPr>
           <w:rFonts w:ascii="Times New Roman" w:eastAsia="Times New Roman" w:hAnsi="Times New Roman" w:cs="Times New Roman"/>
         </w:rPr>
-        <w:t xml:space="preserve">)  y de </w:t>
+        <w:t>)  y</w:t>
+      </w:r>
+      <w:proofErr w:type="gramEnd"/>
+      <w:r>
+        <w:rPr>
+          <w:rFonts w:ascii="Times New Roman" w:eastAsia="Times New Roman" w:hAnsi="Times New Roman" w:cs="Times New Roman"/>
+        </w:rPr>
+        <w:t xml:space="preserve"> de </w:t>
       </w:r>
       <w:proofErr w:type="spellStart"/>
       <w:r>
@@ -4825,13 +4804,7 @@
         <w:rPr>
           <w:rFonts w:ascii="Times New Roman" w:eastAsia="Times New Roman" w:hAnsi="Times New Roman" w:cs="Times New Roman"/>
         </w:rPr>
-        <w:t>ell</w:t>
-      </w:r>
-      <w:r>
-        <w:rPr>
-          <w:rFonts w:ascii="Times New Roman" w:eastAsia="Times New Roman" w:hAnsi="Times New Roman" w:cs="Times New Roman"/>
-        </w:rPr>
-        <w:t>o</w:t>
+        <w:t>ello</w:t>
       </w:r>
       <w:proofErr w:type="spellEnd"/>
       <w:r>
@@ -4903,13 +4876,7 @@
               <w:rPr>
                 <w:rFonts w:ascii="Times New Roman" w:eastAsia="Times New Roman" w:hAnsi="Times New Roman" w:cs="Times New Roman"/>
               </w:rPr>
-              <m:t>x</m:t>
-            </m:r>
-            <m:r>
-              <w:rPr>
-                <w:rFonts w:ascii="Times New Roman" w:eastAsia="Times New Roman" w:hAnsi="Times New Roman" w:cs="Times New Roman"/>
-              </w:rPr>
-              <m:t xml:space="preserve"> </m:t>
+              <m:t xml:space="preserve">x </m:t>
             </m:r>
           </m:e>
         </m:bar>
@@ -4933,13 +4900,7 @@
               <w:rPr>
                 <w:rFonts w:ascii="Times New Roman" w:eastAsia="Times New Roman" w:hAnsi="Times New Roman" w:cs="Times New Roman"/>
               </w:rPr>
-              <m:t>n</m:t>
-            </m:r>
-            <m:r>
-              <w:rPr>
-                <w:rFonts w:ascii="Times New Roman" w:eastAsia="Times New Roman" w:hAnsi="Times New Roman" w:cs="Times New Roman"/>
-              </w:rPr>
-              <m:t>=1</m:t>
+              <m:t>n=1</m:t>
             </m:r>
           </m:sub>
           <m:sup>
@@ -4972,51 +4933,13 @@
                 <w:rFonts w:ascii="Times New Roman" w:eastAsia="Times New Roman" w:hAnsi="Times New Roman" w:cs="Times New Roman"/>
                 <w:vertAlign w:val="subscript"/>
               </w:rPr>
-              <m:t>1</m:t>
-            </m:r>
-            <m:r>
-              <w:rPr>
-                <w:rFonts w:ascii="Times New Roman" w:eastAsia="Times New Roman" w:hAnsi="Times New Roman" w:cs="Times New Roman"/>
-                <w:vertAlign w:val="subscript"/>
-              </w:rPr>
-              <m:t>i</m:t>
-            </m:r>
-            <m:r>
-              <w:rPr>
-                <w:rFonts w:ascii="Times New Roman" w:eastAsia="Times New Roman" w:hAnsi="Times New Roman" w:cs="Times New Roman"/>
-                <w:vertAlign w:val="subscript"/>
-              </w:rPr>
-              <m:t>*</m:t>
+              <m:t>1i*</m:t>
             </m:r>
             <m:r>
               <w:rPr>
                 <w:rFonts w:ascii="Times New Roman" w:eastAsia="Times New Roman" w:hAnsi="Times New Roman" w:cs="Times New Roman"/>
               </w:rPr>
-              <m:t>w</m:t>
-            </m:r>
-            <m:r>
-              <w:rPr>
-                <w:rFonts w:ascii="Times New Roman" w:eastAsia="Times New Roman" w:hAnsi="Times New Roman" w:cs="Times New Roman"/>
-              </w:rPr>
-              <m:t>2</m:t>
-            </m:r>
-            <m:r>
-              <w:rPr>
-                <w:rFonts w:ascii="Times New Roman" w:eastAsia="Times New Roman" w:hAnsi="Times New Roman" w:cs="Times New Roman"/>
-              </w:rPr>
-              <m:t>i</m:t>
-            </m:r>
-            <m:r>
-              <w:rPr>
-                <w:rFonts w:ascii="Times New Roman" w:eastAsia="Times New Roman" w:hAnsi="Times New Roman" w:cs="Times New Roman"/>
-              </w:rPr>
-              <m:t>*</m:t>
-            </m:r>
-            <m:r>
-              <w:rPr>
-                <w:rFonts w:ascii="Times New Roman" w:eastAsia="Times New Roman" w:hAnsi="Times New Roman" w:cs="Times New Roman"/>
-              </w:rPr>
-              <m:t>xi</m:t>
+              <m:t>w2i*xi</m:t>
             </m:r>
             <m:sSub>
               <m:sSubPr>
@@ -5819,13 +5742,7 @@
         <w:rPr>
           <w:rFonts w:ascii="Times New Roman" w:eastAsia="Times New Roman" w:hAnsi="Times New Roman" w:cs="Times New Roman"/>
         </w:rPr>
-        <w:t>sev_escal</w:t>
-      </w:r>
-      <w:r>
-        <w:rPr>
-          <w:rFonts w:ascii="Times New Roman" w:eastAsia="Times New Roman" w:hAnsi="Times New Roman" w:cs="Times New Roman"/>
-        </w:rPr>
-        <w:t>dado</w:t>
+        <w:t>sev_escaldado</w:t>
       </w:r>
       <w:proofErr w:type="spellEnd"/>
     </w:p>
@@ -6426,6 +6343,7 @@
     </w:p>
     <w:p>
       <w:pPr>
+        <w:jc w:val="both"/>
         <w:rPr>
           <w:rFonts w:ascii="Times New Roman" w:eastAsia="Times New Roman" w:hAnsi="Times New Roman" w:cs="Times New Roman"/>
           <w:color w:val="FF0000"/>
@@ -6640,23 +6558,591 @@
     </w:p>
     <w:p>
       <w:pPr>
-        <w:rPr>
-          <w:rFonts w:ascii="Times New Roman" w:eastAsia="Times New Roman" w:hAnsi="Times New Roman" w:cs="Times New Roman"/>
-        </w:rPr>
-      </w:pPr>
-    </w:p>
-    <w:p>
-      <w:pPr>
-        <w:rPr>
-          <w:rFonts w:ascii="Times New Roman" w:eastAsia="Times New Roman" w:hAnsi="Times New Roman" w:cs="Times New Roman"/>
-        </w:rPr>
-      </w:pPr>
-      <w:r>
-        <w:rPr>
-          <w:rFonts w:ascii="Times New Roman" w:eastAsia="Times New Roman" w:hAnsi="Times New Roman" w:cs="Times New Roman"/>
-        </w:rPr>
-        <w:t xml:space="preserve"> </w:t>
-      </w:r>
+        <w:jc w:val="both"/>
+        <w:rPr>
+          <w:rFonts w:ascii="Times New Roman" w:eastAsia="Times New Roman" w:hAnsi="Times New Roman" w:cs="Times New Roman"/>
+        </w:rPr>
+      </w:pPr>
+    </w:p>
+    <w:p>
+      <w:pPr>
+        <w:jc w:val="both"/>
+        <w:rPr>
+          <w:rFonts w:ascii="Times New Roman" w:eastAsia="Times New Roman" w:hAnsi="Times New Roman" w:cs="Times New Roman"/>
+          <w:highlight w:val="yellow"/>
+        </w:rPr>
+      </w:pPr>
+      <w:r>
+        <w:rPr>
+          <w:rFonts w:ascii="Times New Roman" w:eastAsia="Times New Roman" w:hAnsi="Times New Roman" w:cs="Times New Roman"/>
+        </w:rPr>
+        <w:t xml:space="preserve"> </w:t>
+      </w:r>
+      <w:proofErr w:type="spellStart"/>
+      <w:r>
+        <w:rPr>
+          <w:rFonts w:ascii="Times New Roman" w:eastAsia="Times New Roman" w:hAnsi="Times New Roman" w:cs="Times New Roman"/>
+          <w:highlight w:val="yellow"/>
+        </w:rPr>
+        <w:t>S</w:t>
+      </w:r>
+      <w:r>
+        <w:rPr>
+          <w:rFonts w:ascii="Times New Roman" w:eastAsia="Times New Roman" w:hAnsi="Times New Roman" w:cs="Times New Roman"/>
+          <w:highlight w:val="yellow"/>
+        </w:rPr>
+        <w:t>obre</w:t>
+      </w:r>
+      <w:proofErr w:type="spellEnd"/>
+      <w:r>
+        <w:rPr>
+          <w:rFonts w:ascii="Times New Roman" w:eastAsia="Times New Roman" w:hAnsi="Times New Roman" w:cs="Times New Roman"/>
+          <w:highlight w:val="yellow"/>
+        </w:rPr>
+        <w:t xml:space="preserve"> las medias </w:t>
+      </w:r>
+      <w:proofErr w:type="spellStart"/>
+      <w:r>
+        <w:rPr>
+          <w:rFonts w:ascii="Times New Roman" w:eastAsia="Times New Roman" w:hAnsi="Times New Roman" w:cs="Times New Roman"/>
+          <w:highlight w:val="yellow"/>
+        </w:rPr>
+        <w:t>ponderadas</w:t>
+      </w:r>
+      <w:proofErr w:type="spellEnd"/>
+      <w:r>
+        <w:rPr>
+          <w:rFonts w:ascii="Times New Roman" w:eastAsia="Times New Roman" w:hAnsi="Times New Roman" w:cs="Times New Roman"/>
+          <w:highlight w:val="yellow"/>
+        </w:rPr>
+        <w:t>:</w:t>
+      </w:r>
+    </w:p>
+    <w:p>
+      <w:pPr>
+        <w:jc w:val="both"/>
+        <w:rPr>
+          <w:rFonts w:ascii="Times New Roman" w:eastAsia="Times New Roman" w:hAnsi="Times New Roman" w:cs="Times New Roman"/>
+          <w:highlight w:val="yellow"/>
+        </w:rPr>
+      </w:pPr>
+    </w:p>
+    <w:p>
+      <w:pPr>
+        <w:jc w:val="both"/>
+        <w:rPr>
+          <w:rFonts w:ascii="Times New Roman" w:eastAsia="Times New Roman" w:hAnsi="Times New Roman" w:cs="Times New Roman"/>
+        </w:rPr>
+      </w:pPr>
+      <w:r>
+        <w:rPr>
+          <w:rFonts w:ascii="Times New Roman" w:eastAsia="Times New Roman" w:hAnsi="Times New Roman" w:cs="Times New Roman"/>
+          <w:highlight w:val="yellow"/>
+        </w:rPr>
+        <w:tab/>
+        <w:t xml:space="preserve">- </w:t>
+      </w:r>
+      <w:proofErr w:type="spellStart"/>
+      <w:r>
+        <w:rPr>
+          <w:rFonts w:ascii="Times New Roman" w:eastAsia="Times New Roman" w:hAnsi="Times New Roman" w:cs="Times New Roman"/>
+          <w:highlight w:val="yellow"/>
+        </w:rPr>
+        <w:t>Ya</w:t>
+      </w:r>
+      <w:proofErr w:type="spellEnd"/>
+      <w:r>
+        <w:rPr>
+          <w:rFonts w:ascii="Times New Roman" w:eastAsia="Times New Roman" w:hAnsi="Times New Roman" w:cs="Times New Roman"/>
+          <w:highlight w:val="yellow"/>
+        </w:rPr>
+        <w:t xml:space="preserve"> se </w:t>
+      </w:r>
+      <w:proofErr w:type="spellStart"/>
+      <w:r>
+        <w:rPr>
+          <w:rFonts w:ascii="Times New Roman" w:eastAsia="Times New Roman" w:hAnsi="Times New Roman" w:cs="Times New Roman"/>
+          <w:highlight w:val="yellow"/>
+        </w:rPr>
+        <w:t>calcularon</w:t>
+      </w:r>
+      <w:proofErr w:type="spellEnd"/>
+      <w:r>
+        <w:rPr>
+          <w:rFonts w:ascii="Times New Roman" w:eastAsia="Times New Roman" w:hAnsi="Times New Roman" w:cs="Times New Roman"/>
+          <w:highlight w:val="yellow"/>
+        </w:rPr>
+        <w:t xml:space="preserve">, es </w:t>
+      </w:r>
+      <w:proofErr w:type="spellStart"/>
+      <w:r>
+        <w:rPr>
+          <w:rFonts w:ascii="Times New Roman" w:eastAsia="Times New Roman" w:hAnsi="Times New Roman" w:cs="Times New Roman"/>
+          <w:highlight w:val="yellow"/>
+        </w:rPr>
+        <w:t>importante</w:t>
+      </w:r>
+      <w:proofErr w:type="spellEnd"/>
+      <w:r>
+        <w:rPr>
+          <w:rFonts w:ascii="Times New Roman" w:eastAsia="Times New Roman" w:hAnsi="Times New Roman" w:cs="Times New Roman"/>
+          <w:highlight w:val="yellow"/>
+        </w:rPr>
+        <w:t xml:space="preserve"> </w:t>
+      </w:r>
+      <w:proofErr w:type="spellStart"/>
+      <w:r>
+        <w:rPr>
+          <w:rFonts w:ascii="Times New Roman" w:eastAsia="Times New Roman" w:hAnsi="Times New Roman" w:cs="Times New Roman"/>
+          <w:highlight w:val="yellow"/>
+        </w:rPr>
+        <w:t>validar</w:t>
+      </w:r>
+      <w:proofErr w:type="spellEnd"/>
+      <w:r>
+        <w:rPr>
+          <w:rFonts w:ascii="Times New Roman" w:eastAsia="Times New Roman" w:hAnsi="Times New Roman" w:cs="Times New Roman"/>
+          <w:highlight w:val="yellow"/>
+        </w:rPr>
+        <w:t xml:space="preserve"> </w:t>
+      </w:r>
+      <w:proofErr w:type="spellStart"/>
+      <w:r>
+        <w:rPr>
+          <w:rFonts w:ascii="Times New Roman" w:eastAsia="Times New Roman" w:hAnsi="Times New Roman" w:cs="Times New Roman"/>
+          <w:highlight w:val="yellow"/>
+        </w:rPr>
+        <w:t>principalmente</w:t>
+      </w:r>
+      <w:proofErr w:type="spellEnd"/>
+      <w:r>
+        <w:rPr>
+          <w:rFonts w:ascii="Times New Roman" w:eastAsia="Times New Roman" w:hAnsi="Times New Roman" w:cs="Times New Roman"/>
+          <w:highlight w:val="yellow"/>
+        </w:rPr>
+        <w:t xml:space="preserve"> '</w:t>
+      </w:r>
+      <w:proofErr w:type="spellStart"/>
+      <w:r>
+        <w:rPr>
+          <w:rFonts w:ascii="Times New Roman" w:eastAsia="Times New Roman" w:hAnsi="Times New Roman" w:cs="Times New Roman"/>
+          <w:highlight w:val="yellow"/>
+        </w:rPr>
+        <w:t>brigadas</w:t>
+      </w:r>
+      <w:proofErr w:type="spellEnd"/>
+      <w:r>
+        <w:rPr>
+          <w:rFonts w:ascii="Times New Roman" w:eastAsia="Times New Roman" w:hAnsi="Times New Roman" w:cs="Times New Roman"/>
+          <w:highlight w:val="yellow"/>
+        </w:rPr>
+        <w:t xml:space="preserve"> </w:t>
+      </w:r>
+      <w:proofErr w:type="spellStart"/>
+      <w:r>
+        <w:rPr>
+          <w:rFonts w:ascii="Times New Roman" w:eastAsia="Times New Roman" w:hAnsi="Times New Roman" w:cs="Times New Roman"/>
+          <w:highlight w:val="yellow"/>
+        </w:rPr>
+        <w:t>fitosanitarias</w:t>
+      </w:r>
+      <w:proofErr w:type="spellEnd"/>
+      <w:r>
+        <w:rPr>
+          <w:rFonts w:ascii="Times New Roman" w:eastAsia="Times New Roman" w:hAnsi="Times New Roman" w:cs="Times New Roman"/>
+          <w:highlight w:val="yellow"/>
+        </w:rPr>
+        <w:t xml:space="preserve">', al </w:t>
+      </w:r>
+      <w:proofErr w:type="spellStart"/>
+      <w:r>
+        <w:rPr>
+          <w:rFonts w:ascii="Times New Roman" w:eastAsia="Times New Roman" w:hAnsi="Times New Roman" w:cs="Times New Roman"/>
+          <w:highlight w:val="yellow"/>
+        </w:rPr>
+        <w:t>parecer</w:t>
+      </w:r>
+      <w:proofErr w:type="spellEnd"/>
+      <w:r>
+        <w:rPr>
+          <w:rFonts w:ascii="Times New Roman" w:eastAsia="Times New Roman" w:hAnsi="Times New Roman" w:cs="Times New Roman"/>
+          <w:highlight w:val="yellow"/>
+        </w:rPr>
+        <w:t xml:space="preserve"> no hay </w:t>
+      </w:r>
+      <w:proofErr w:type="spellStart"/>
+      <w:r>
+        <w:rPr>
+          <w:rFonts w:ascii="Times New Roman" w:eastAsia="Times New Roman" w:hAnsi="Times New Roman" w:cs="Times New Roman"/>
+          <w:highlight w:val="yellow"/>
+        </w:rPr>
+        <w:t>consistencia</w:t>
+      </w:r>
+      <w:proofErr w:type="spellEnd"/>
+      <w:r>
+        <w:rPr>
+          <w:rFonts w:ascii="Times New Roman" w:eastAsia="Times New Roman" w:hAnsi="Times New Roman" w:cs="Times New Roman"/>
+          <w:highlight w:val="yellow"/>
+        </w:rPr>
+        <w:t xml:space="preserve"> </w:t>
+      </w:r>
+      <w:proofErr w:type="spellStart"/>
+      <w:r>
+        <w:rPr>
+          <w:rFonts w:ascii="Times New Roman" w:eastAsia="Times New Roman" w:hAnsi="Times New Roman" w:cs="Times New Roman"/>
+          <w:highlight w:val="yellow"/>
+        </w:rPr>
+        <w:t>en</w:t>
+      </w:r>
+      <w:proofErr w:type="spellEnd"/>
+      <w:r>
+        <w:rPr>
+          <w:rFonts w:ascii="Times New Roman" w:eastAsia="Times New Roman" w:hAnsi="Times New Roman" w:cs="Times New Roman"/>
+          <w:highlight w:val="yellow"/>
+        </w:rPr>
+        <w:t xml:space="preserve"> la </w:t>
+      </w:r>
+      <w:proofErr w:type="spellStart"/>
+      <w:r>
+        <w:rPr>
+          <w:rFonts w:ascii="Times New Roman" w:eastAsia="Times New Roman" w:hAnsi="Times New Roman" w:cs="Times New Roman"/>
+          <w:highlight w:val="yellow"/>
+        </w:rPr>
+        <w:t>ponderación</w:t>
+      </w:r>
+      <w:proofErr w:type="spellEnd"/>
+      <w:r>
+        <w:rPr>
+          <w:rFonts w:ascii="Times New Roman" w:eastAsia="Times New Roman" w:hAnsi="Times New Roman" w:cs="Times New Roman"/>
+          <w:highlight w:val="yellow"/>
+        </w:rPr>
+        <w:t xml:space="preserve">, </w:t>
+      </w:r>
+      <w:proofErr w:type="spellStart"/>
+      <w:r>
+        <w:rPr>
+          <w:rFonts w:ascii="Times New Roman" w:eastAsia="Times New Roman" w:hAnsi="Times New Roman" w:cs="Times New Roman"/>
+          <w:highlight w:val="yellow"/>
+        </w:rPr>
+        <w:t>revisé</w:t>
+      </w:r>
+      <w:proofErr w:type="spellEnd"/>
+      <w:r>
+        <w:rPr>
+          <w:rFonts w:ascii="Times New Roman" w:eastAsia="Times New Roman" w:hAnsi="Times New Roman" w:cs="Times New Roman"/>
+          <w:highlight w:val="yellow"/>
+        </w:rPr>
+        <w:t xml:space="preserve"> la </w:t>
+      </w:r>
+      <w:proofErr w:type="spellStart"/>
+      <w:r>
+        <w:rPr>
+          <w:rFonts w:ascii="Times New Roman" w:eastAsia="Times New Roman" w:hAnsi="Times New Roman" w:cs="Times New Roman"/>
+          <w:highlight w:val="yellow"/>
+        </w:rPr>
+        <w:t>metodología</w:t>
+      </w:r>
+      <w:proofErr w:type="spellEnd"/>
+      <w:r>
+        <w:rPr>
+          <w:rFonts w:ascii="Times New Roman" w:eastAsia="Times New Roman" w:hAnsi="Times New Roman" w:cs="Times New Roman"/>
+          <w:highlight w:val="yellow"/>
+        </w:rPr>
+        <w:t xml:space="preserve"> </w:t>
+      </w:r>
+      <w:r>
+        <w:rPr>
+          <w:rFonts w:ascii="Times New Roman" w:eastAsia="Times New Roman" w:hAnsi="Times New Roman" w:cs="Times New Roman"/>
+          <w:highlight w:val="yellow"/>
+        </w:rPr>
+        <w:tab/>
+      </w:r>
+      <w:proofErr w:type="spellStart"/>
+      <w:r>
+        <w:rPr>
+          <w:rFonts w:ascii="Times New Roman" w:eastAsia="Times New Roman" w:hAnsi="Times New Roman" w:cs="Times New Roman"/>
+          <w:highlight w:val="yellow"/>
+        </w:rPr>
+        <w:t>realizada</w:t>
+      </w:r>
+      <w:proofErr w:type="spellEnd"/>
+      <w:r>
+        <w:rPr>
+          <w:rFonts w:ascii="Times New Roman" w:eastAsia="Times New Roman" w:hAnsi="Times New Roman" w:cs="Times New Roman"/>
+          <w:highlight w:val="yellow"/>
+        </w:rPr>
+        <w:t xml:space="preserve"> </w:t>
+      </w:r>
+      <w:proofErr w:type="spellStart"/>
+      <w:r>
+        <w:rPr>
+          <w:rFonts w:ascii="Times New Roman" w:eastAsia="Times New Roman" w:hAnsi="Times New Roman" w:cs="Times New Roman"/>
+          <w:highlight w:val="yellow"/>
+        </w:rPr>
+        <w:t>en</w:t>
+      </w:r>
+      <w:proofErr w:type="spellEnd"/>
+      <w:r>
+        <w:rPr>
+          <w:rFonts w:ascii="Times New Roman" w:eastAsia="Times New Roman" w:hAnsi="Times New Roman" w:cs="Times New Roman"/>
+          <w:highlight w:val="yellow"/>
+        </w:rPr>
+        <w:t xml:space="preserve"> python y </w:t>
+      </w:r>
+      <w:proofErr w:type="spellStart"/>
+      <w:r>
+        <w:rPr>
+          <w:rFonts w:ascii="Times New Roman" w:eastAsia="Times New Roman" w:hAnsi="Times New Roman" w:cs="Times New Roman"/>
+          <w:highlight w:val="yellow"/>
+        </w:rPr>
+        <w:t>parece</w:t>
+      </w:r>
+      <w:proofErr w:type="spellEnd"/>
+      <w:r>
+        <w:rPr>
+          <w:rFonts w:ascii="Times New Roman" w:eastAsia="Times New Roman" w:hAnsi="Times New Roman" w:cs="Times New Roman"/>
+          <w:highlight w:val="yellow"/>
+        </w:rPr>
+        <w:t xml:space="preserve"> que </w:t>
+      </w:r>
+      <w:proofErr w:type="spellStart"/>
+      <w:r>
+        <w:rPr>
+          <w:rFonts w:ascii="Times New Roman" w:eastAsia="Times New Roman" w:hAnsi="Times New Roman" w:cs="Times New Roman"/>
+          <w:highlight w:val="yellow"/>
+        </w:rPr>
+        <w:t>esta</w:t>
+      </w:r>
+      <w:proofErr w:type="spellEnd"/>
+      <w:r>
+        <w:rPr>
+          <w:rFonts w:ascii="Times New Roman" w:eastAsia="Times New Roman" w:hAnsi="Times New Roman" w:cs="Times New Roman"/>
+          <w:highlight w:val="yellow"/>
+        </w:rPr>
+        <w:t xml:space="preserve"> bien; Sin embargo, me </w:t>
+      </w:r>
+      <w:proofErr w:type="spellStart"/>
+      <w:r>
+        <w:rPr>
+          <w:rFonts w:ascii="Times New Roman" w:eastAsia="Times New Roman" w:hAnsi="Times New Roman" w:cs="Times New Roman"/>
+          <w:highlight w:val="yellow"/>
+        </w:rPr>
+        <w:t>gustaría</w:t>
+      </w:r>
+      <w:proofErr w:type="spellEnd"/>
+      <w:r>
+        <w:rPr>
+          <w:rFonts w:ascii="Times New Roman" w:eastAsia="Times New Roman" w:hAnsi="Times New Roman" w:cs="Times New Roman"/>
+          <w:highlight w:val="yellow"/>
+        </w:rPr>
+        <w:t xml:space="preserve"> que </w:t>
+      </w:r>
+      <w:proofErr w:type="spellStart"/>
+      <w:r>
+        <w:rPr>
+          <w:rFonts w:ascii="Times New Roman" w:eastAsia="Times New Roman" w:hAnsi="Times New Roman" w:cs="Times New Roman"/>
+          <w:highlight w:val="yellow"/>
+        </w:rPr>
+        <w:t>validaras</w:t>
+      </w:r>
+      <w:proofErr w:type="spellEnd"/>
+      <w:r>
+        <w:rPr>
+          <w:rFonts w:ascii="Times New Roman" w:eastAsia="Times New Roman" w:hAnsi="Times New Roman" w:cs="Times New Roman"/>
+          <w:highlight w:val="yellow"/>
+        </w:rPr>
+        <w:t xml:space="preserve"> </w:t>
+      </w:r>
+      <w:proofErr w:type="spellStart"/>
+      <w:proofErr w:type="gramStart"/>
+      <w:r>
+        <w:rPr>
+          <w:rFonts w:ascii="Times New Roman" w:eastAsia="Times New Roman" w:hAnsi="Times New Roman" w:cs="Times New Roman"/>
+          <w:highlight w:val="yellow"/>
+        </w:rPr>
+        <w:t>los</w:t>
+      </w:r>
+      <w:proofErr w:type="spellEnd"/>
+      <w:r>
+        <w:rPr>
+          <w:rFonts w:ascii="Times New Roman" w:eastAsia="Times New Roman" w:hAnsi="Times New Roman" w:cs="Times New Roman"/>
+          <w:highlight w:val="yellow"/>
+        </w:rPr>
+        <w:t xml:space="preserve">  2</w:t>
+      </w:r>
+      <w:proofErr w:type="gramEnd"/>
+      <w:r>
+        <w:rPr>
+          <w:rFonts w:ascii="Times New Roman" w:eastAsia="Times New Roman" w:hAnsi="Times New Roman" w:cs="Times New Roman"/>
+          <w:highlight w:val="yellow"/>
+        </w:rPr>
+        <w:t xml:space="preserve"> </w:t>
+      </w:r>
+      <w:proofErr w:type="spellStart"/>
+      <w:r>
+        <w:rPr>
+          <w:rFonts w:ascii="Times New Roman" w:eastAsia="Times New Roman" w:hAnsi="Times New Roman" w:cs="Times New Roman"/>
+          <w:highlight w:val="yellow"/>
+        </w:rPr>
+        <w:t>resultados</w:t>
+      </w:r>
+      <w:proofErr w:type="spellEnd"/>
+      <w:r>
+        <w:rPr>
+          <w:rFonts w:ascii="Times New Roman" w:eastAsia="Times New Roman" w:hAnsi="Times New Roman" w:cs="Times New Roman"/>
+          <w:highlight w:val="yellow"/>
+        </w:rPr>
+        <w:t xml:space="preserve"> {'media_ponderada_brigadas_fitosanitarias.xlsx' y 'media_ponderada_lotes_sensores.xlsx'}</w:t>
+      </w:r>
+      <w:r>
+        <w:rPr>
+          <w:rFonts w:ascii="Times New Roman" w:eastAsia="Times New Roman" w:hAnsi="Times New Roman" w:cs="Times New Roman"/>
+          <w:highlight w:val="yellow"/>
+        </w:rPr>
+        <w:t xml:space="preserve"> </w:t>
+      </w:r>
+      <w:proofErr w:type="spellStart"/>
+      <w:r>
+        <w:rPr>
+          <w:rFonts w:ascii="Times New Roman" w:eastAsia="Times New Roman" w:hAnsi="Times New Roman" w:cs="Times New Roman"/>
+          <w:highlight w:val="yellow"/>
+        </w:rPr>
+        <w:t>especialmente</w:t>
+      </w:r>
+      <w:proofErr w:type="spellEnd"/>
+      <w:r>
+        <w:rPr>
+          <w:rFonts w:ascii="Times New Roman" w:eastAsia="Times New Roman" w:hAnsi="Times New Roman" w:cs="Times New Roman"/>
+          <w:highlight w:val="yellow"/>
+        </w:rPr>
+        <w:t xml:space="preserve"> de '</w:t>
+      </w:r>
+      <w:proofErr w:type="spellStart"/>
+      <w:r>
+        <w:rPr>
+          <w:rFonts w:ascii="Times New Roman" w:eastAsia="Times New Roman" w:hAnsi="Times New Roman" w:cs="Times New Roman"/>
+          <w:highlight w:val="yellow"/>
+        </w:rPr>
+        <w:t>porc_vaneamiento</w:t>
+      </w:r>
+      <w:proofErr w:type="spellEnd"/>
+      <w:r>
+        <w:rPr>
+          <w:rFonts w:ascii="Times New Roman" w:eastAsia="Times New Roman" w:hAnsi="Times New Roman" w:cs="Times New Roman"/>
+          <w:highlight w:val="yellow"/>
+        </w:rPr>
+        <w:t xml:space="preserve">', </w:t>
+      </w:r>
+      <w:proofErr w:type="spellStart"/>
+      <w:r>
+        <w:rPr>
+          <w:rFonts w:ascii="Times New Roman" w:eastAsia="Times New Roman" w:hAnsi="Times New Roman" w:cs="Times New Roman"/>
+          <w:highlight w:val="yellow"/>
+        </w:rPr>
+        <w:t>cuya</w:t>
+      </w:r>
+      <w:proofErr w:type="spellEnd"/>
+      <w:r>
+        <w:rPr>
+          <w:rFonts w:ascii="Times New Roman" w:eastAsia="Times New Roman" w:hAnsi="Times New Roman" w:cs="Times New Roman"/>
+          <w:highlight w:val="yellow"/>
+        </w:rPr>
+        <w:t xml:space="preserve"> media </w:t>
+      </w:r>
+      <w:proofErr w:type="spellStart"/>
+      <w:r>
+        <w:rPr>
+          <w:rFonts w:ascii="Times New Roman" w:eastAsia="Times New Roman" w:hAnsi="Times New Roman" w:cs="Times New Roman"/>
+          <w:highlight w:val="yellow"/>
+        </w:rPr>
+        <w:t>ponderada</w:t>
+      </w:r>
+      <w:proofErr w:type="spellEnd"/>
+      <w:r>
+        <w:rPr>
+          <w:rFonts w:ascii="Times New Roman" w:eastAsia="Times New Roman" w:hAnsi="Times New Roman" w:cs="Times New Roman"/>
+          <w:highlight w:val="yellow"/>
+        </w:rPr>
+        <w:t xml:space="preserve"> </w:t>
+      </w:r>
+      <w:proofErr w:type="spellStart"/>
+      <w:r>
+        <w:rPr>
+          <w:rFonts w:ascii="Times New Roman" w:eastAsia="Times New Roman" w:hAnsi="Times New Roman" w:cs="Times New Roman"/>
+          <w:highlight w:val="yellow"/>
+        </w:rPr>
+        <w:t>queda</w:t>
+      </w:r>
+      <w:proofErr w:type="spellEnd"/>
+      <w:r>
+        <w:rPr>
+          <w:rFonts w:ascii="Times New Roman" w:eastAsia="Times New Roman" w:hAnsi="Times New Roman" w:cs="Times New Roman"/>
+          <w:highlight w:val="yellow"/>
+        </w:rPr>
+        <w:t xml:space="preserve"> </w:t>
+      </w:r>
+      <w:r>
+        <w:rPr>
+          <w:rFonts w:ascii="Times New Roman" w:eastAsia="Times New Roman" w:hAnsi="Times New Roman" w:cs="Times New Roman"/>
+          <w:highlight w:val="yellow"/>
+        </w:rPr>
+        <w:tab/>
+      </w:r>
+      <w:proofErr w:type="spellStart"/>
+      <w:r>
+        <w:rPr>
+          <w:rFonts w:ascii="Times New Roman" w:eastAsia="Times New Roman" w:hAnsi="Times New Roman" w:cs="Times New Roman"/>
+          <w:highlight w:val="yellow"/>
+        </w:rPr>
+        <w:t>por</w:t>
+      </w:r>
+      <w:proofErr w:type="spellEnd"/>
+      <w:r>
+        <w:rPr>
+          <w:rFonts w:ascii="Times New Roman" w:eastAsia="Times New Roman" w:hAnsi="Times New Roman" w:cs="Times New Roman"/>
+          <w:highlight w:val="yellow"/>
+        </w:rPr>
+        <w:t xml:space="preserve"> </w:t>
+      </w:r>
+      <w:proofErr w:type="spellStart"/>
+      <w:r>
+        <w:rPr>
+          <w:rFonts w:ascii="Times New Roman" w:eastAsia="Times New Roman" w:hAnsi="Times New Roman" w:cs="Times New Roman"/>
+          <w:highlight w:val="yellow"/>
+        </w:rPr>
+        <w:t>encima</w:t>
+      </w:r>
+      <w:proofErr w:type="spellEnd"/>
+      <w:r>
+        <w:rPr>
+          <w:rFonts w:ascii="Times New Roman" w:eastAsia="Times New Roman" w:hAnsi="Times New Roman" w:cs="Times New Roman"/>
+          <w:highlight w:val="yellow"/>
+        </w:rPr>
+        <w:t xml:space="preserve"> de 3000 </w:t>
+      </w:r>
+      <w:proofErr w:type="spellStart"/>
+      <w:r>
+        <w:rPr>
+          <w:rFonts w:ascii="Times New Roman" w:eastAsia="Times New Roman" w:hAnsi="Times New Roman" w:cs="Times New Roman"/>
+          <w:highlight w:val="yellow"/>
+        </w:rPr>
+        <w:t>aprox</w:t>
+      </w:r>
+      <w:proofErr w:type="spellEnd"/>
+      <w:r>
+        <w:rPr>
+          <w:rFonts w:ascii="Times New Roman" w:eastAsia="Times New Roman" w:hAnsi="Times New Roman" w:cs="Times New Roman"/>
+          <w:highlight w:val="yellow"/>
+        </w:rPr>
+        <w:t>.</w:t>
+      </w:r>
+    </w:p>
+    <w:p>
+      <w:pPr>
+        <w:rPr>
+          <w:rFonts w:ascii="Times New Roman" w:eastAsia="Times New Roman" w:hAnsi="Times New Roman" w:cs="Times New Roman"/>
+        </w:rPr>
+      </w:pPr>
     </w:p>
     <w:p>
       <w:pPr>

</xml_diff>